<commit_message>
Chỉnh sửa các tài liệu.
</commit_message>
<xml_diff>
--- a/1. Statement Of Work/Vision.docx
+++ b/1. Statement Of Work/Vision.docx
@@ -80,8 +80,11 @@
         <w:pStyle w:val="Title"/>
       </w:pPr>
       <w:r>
+        <w:rPr>
+          <w:sz w:val="38"/>
+        </w:rPr>
         <w:lastRenderedPageBreak/>
-        <w:t>Revision History</w:t>
+        <w:t>Bản ghi nhận thay đổi tài liệu</w:t>
       </w:r>
     </w:p>
     <w:tbl>
@@ -99,89 +102,101 @@
         <w:tblLook w:val="0000"/>
       </w:tblPr>
       <w:tblGrid>
-        <w:gridCol w:w="2304"/>
-        <w:gridCol w:w="1152"/>
+        <w:gridCol w:w="1818"/>
+        <w:gridCol w:w="1638"/>
         <w:gridCol w:w="3744"/>
         <w:gridCol w:w="2304"/>
       </w:tblGrid>
       <w:tr>
         <w:tc>
           <w:tcPr>
+            <w:tcW w:w="1818" w:type="dxa"/>
+          </w:tcPr>
+          <w:p>
+            <w:pPr>
+              <w:keepLines/>
+              <w:spacing w:after="120" w:line="360" w:lineRule="auto"/>
+              <w:jc w:val="center"/>
+              <w:rPr>
+                <w:b/>
+                <w:sz w:val="22"/>
+              </w:rPr>
+            </w:pPr>
+            <w:r>
+              <w:rPr>
+                <w:b/>
+                <w:sz w:val="22"/>
+              </w:rPr>
+              <w:t>Ngày</w:t>
+            </w:r>
+          </w:p>
+        </w:tc>
+        <w:tc>
+          <w:tcPr>
+            <w:tcW w:w="1638" w:type="dxa"/>
+          </w:tcPr>
+          <w:p>
+            <w:pPr>
+              <w:keepLines/>
+              <w:spacing w:after="120" w:line="360" w:lineRule="auto"/>
+              <w:jc w:val="center"/>
+              <w:rPr>
+                <w:b/>
+                <w:sz w:val="22"/>
+              </w:rPr>
+            </w:pPr>
+            <w:r>
+              <w:rPr>
+                <w:b/>
+                <w:sz w:val="22"/>
+              </w:rPr>
+              <w:t>Phiên bản</w:t>
+            </w:r>
+          </w:p>
+        </w:tc>
+        <w:tc>
+          <w:tcPr>
+            <w:tcW w:w="3744" w:type="dxa"/>
+          </w:tcPr>
+          <w:p>
+            <w:pPr>
+              <w:keepLines/>
+              <w:spacing w:after="120" w:line="360" w:lineRule="auto"/>
+              <w:jc w:val="center"/>
+              <w:rPr>
+                <w:b/>
+                <w:sz w:val="22"/>
+              </w:rPr>
+            </w:pPr>
+            <w:r>
+              <w:rPr>
+                <w:b/>
+                <w:sz w:val="22"/>
+              </w:rPr>
+              <w:t>Mô tả</w:t>
+            </w:r>
+          </w:p>
+        </w:tc>
+        <w:tc>
+          <w:tcPr>
             <w:tcW w:w="2304" w:type="dxa"/>
           </w:tcPr>
           <w:p>
             <w:pPr>
-              <w:pStyle w:val="Tabletext"/>
+              <w:keepLines/>
+              <w:spacing w:after="120" w:line="360" w:lineRule="auto"/>
               <w:jc w:val="center"/>
               <w:rPr>
                 <w:b/>
+                <w:sz w:val="22"/>
               </w:rPr>
             </w:pPr>
             <w:r>
               <w:rPr>
                 <w:b/>
-              </w:rPr>
-              <w:t>Date</w:t>
-            </w:r>
-          </w:p>
-        </w:tc>
-        <w:tc>
-          <w:tcPr>
-            <w:tcW w:w="1152" w:type="dxa"/>
-          </w:tcPr>
-          <w:p>
-            <w:pPr>
-              <w:pStyle w:val="Tabletext"/>
-              <w:jc w:val="center"/>
-              <w:rPr>
-                <w:b/>
-              </w:rPr>
-            </w:pPr>
-            <w:r>
-              <w:rPr>
-                <w:b/>
-              </w:rPr>
-              <w:t>Version</w:t>
-            </w:r>
-          </w:p>
-        </w:tc>
-        <w:tc>
-          <w:tcPr>
-            <w:tcW w:w="3744" w:type="dxa"/>
-          </w:tcPr>
-          <w:p>
-            <w:pPr>
-              <w:pStyle w:val="Tabletext"/>
-              <w:jc w:val="center"/>
-              <w:rPr>
-                <w:b/>
-              </w:rPr>
-            </w:pPr>
-            <w:r>
-              <w:rPr>
-                <w:b/>
-              </w:rPr>
-              <w:t>Description</w:t>
-            </w:r>
-          </w:p>
-        </w:tc>
-        <w:tc>
-          <w:tcPr>
-            <w:tcW w:w="2304" w:type="dxa"/>
-          </w:tcPr>
-          <w:p>
-            <w:pPr>
-              <w:pStyle w:val="Tabletext"/>
-              <w:jc w:val="center"/>
-              <w:rPr>
-                <w:b/>
-              </w:rPr>
-            </w:pPr>
-            <w:r>
-              <w:rPr>
-                <w:b/>
-              </w:rPr>
-              <w:t>Author</w:t>
+                <w:sz w:val="22"/>
+              </w:rPr>
+              <w:t>Tác giả</w:t>
             </w:r>
           </w:p>
         </w:tc>
@@ -189,7 +204,7 @@
       <w:tr>
         <w:tc>
           <w:tcPr>
-            <w:tcW w:w="2304" w:type="dxa"/>
+            <w:tcW w:w="1818" w:type="dxa"/>
           </w:tcPr>
           <w:p>
             <w:pPr>
@@ -202,7 +217,7 @@
         </w:tc>
         <w:tc>
           <w:tcPr>
-            <w:tcW w:w="1152" w:type="dxa"/>
+            <w:tcW w:w="1638" w:type="dxa"/>
           </w:tcPr>
           <w:p>
             <w:pPr>
@@ -243,7 +258,7 @@
       <w:tr>
         <w:tc>
           <w:tcPr>
-            <w:tcW w:w="2304" w:type="dxa"/>
+            <w:tcW w:w="1818" w:type="dxa"/>
           </w:tcPr>
           <w:p>
             <w:pPr>
@@ -259,7 +274,7 @@
         </w:tc>
         <w:tc>
           <w:tcPr>
-            <w:tcW w:w="1152" w:type="dxa"/>
+            <w:tcW w:w="1638" w:type="dxa"/>
           </w:tcPr>
           <w:p>
             <w:pPr>
@@ -300,7 +315,7 @@
       <w:tr>
         <w:tc>
           <w:tcPr>
-            <w:tcW w:w="2304" w:type="dxa"/>
+            <w:tcW w:w="1818" w:type="dxa"/>
           </w:tcPr>
           <w:p>
             <w:pPr>
@@ -313,7 +328,7 @@
         </w:tc>
         <w:tc>
           <w:tcPr>
-            <w:tcW w:w="1152" w:type="dxa"/>
+            <w:tcW w:w="1638" w:type="dxa"/>
           </w:tcPr>
           <w:p>
             <w:pPr>
@@ -351,7 +366,7 @@
       <w:tr>
         <w:tc>
           <w:tcPr>
-            <w:tcW w:w="2304" w:type="dxa"/>
+            <w:tcW w:w="1818" w:type="dxa"/>
           </w:tcPr>
           <w:p>
             <w:pPr>
@@ -361,7 +376,7 @@
         </w:tc>
         <w:tc>
           <w:tcPr>
-            <w:tcW w:w="1152" w:type="dxa"/>
+            <w:tcW w:w="1638" w:type="dxa"/>
           </w:tcPr>
           <w:p>
             <w:pPr>
@@ -401,7 +416,7 @@
       </w:r>
       <w:r>
         <w:lastRenderedPageBreak/>
-        <w:t>Table of Contents</w:t>
+        <w:t>Mục lục</w:t>
       </w:r>
     </w:p>
     <w:p>
@@ -9892,7 +9907,7 @@
 
 <file path=word/endnotes.xml><?xml version="1.0" encoding="utf-8"?>
 <w:endnotes xmlns:ve="http://schemas.openxmlformats.org/markup-compatibility/2006" xmlns:o="urn:schemas-microsoft-com:office:office" xmlns:r="http://schemas.openxmlformats.org/officeDocument/2006/relationships" xmlns:m="http://schemas.openxmlformats.org/officeDocument/2006/math" xmlns:v="urn:schemas-microsoft-com:vml" xmlns:wp="http://schemas.openxmlformats.org/drawingml/2006/wordprocessingDrawing" xmlns:w10="urn:schemas-microsoft-com:office:word" xmlns:w="http://schemas.openxmlformats.org/wordprocessingml/2006/main" xmlns:wne="http://schemas.microsoft.com/office/word/2006/wordml">
-  <w:endnote w:type="separator" w:id="-1">
+  <w:endnote w:type="separator" w:id="0">
     <w:p>
       <w:pPr>
         <w:spacing w:line="240" w:lineRule="auto"/>
@@ -9902,7 +9917,7 @@
       </w:r>
     </w:p>
   </w:endnote>
-  <w:endnote w:type="continuationSeparator" w:id="0">
+  <w:endnote w:type="continuationSeparator" w:id="1">
     <w:p>
       <w:pPr>
         <w:spacing w:line="240" w:lineRule="auto"/>
@@ -10026,7 +10041,7 @@
               <w:rStyle w:val="PageNumber"/>
               <w:noProof/>
             </w:rPr>
-            <w:t>2</w:t>
+            <w:t>3</w:t>
           </w:r>
           <w:r>
             <w:rPr>
@@ -10048,7 +10063,7 @@
 
 <file path=word/footnotes.xml><?xml version="1.0" encoding="utf-8"?>
 <w:footnotes xmlns:ve="http://schemas.openxmlformats.org/markup-compatibility/2006" xmlns:o="urn:schemas-microsoft-com:office:office" xmlns:r="http://schemas.openxmlformats.org/officeDocument/2006/relationships" xmlns:m="http://schemas.openxmlformats.org/officeDocument/2006/math" xmlns:v="urn:schemas-microsoft-com:vml" xmlns:wp="http://schemas.openxmlformats.org/drawingml/2006/wordprocessingDrawing" xmlns:w10="urn:schemas-microsoft-com:office:word" xmlns:w="http://schemas.openxmlformats.org/wordprocessingml/2006/main" xmlns:wne="http://schemas.microsoft.com/office/word/2006/wordml">
-  <w:footnote w:type="separator" w:id="-1">
+  <w:footnote w:type="separator" w:id="0">
     <w:p>
       <w:pPr>
         <w:spacing w:line="240" w:lineRule="auto"/>
@@ -10058,7 +10073,7 @@
       </w:r>
     </w:p>
   </w:footnote>
-  <w:footnote w:type="continuationSeparator" w:id="0">
+  <w:footnote w:type="continuationSeparator" w:id="1">
     <w:p>
       <w:pPr>
         <w:spacing w:line="240" w:lineRule="auto"/>
@@ -10109,7 +10124,7 @@
           <w:b/>
           <w:sz w:val="36"/>
         </w:rPr>
-        <w:t>Group 16 - 20</w:t>
+        <w:t>Nhóm 16 - 20</w:t>
       </w:r>
     </w:fldSimple>
   </w:p>
@@ -10176,13 +10191,7 @@
             <w:ind w:right="68"/>
           </w:pPr>
           <w:r>
-            <w:t xml:space="preserve">  Version:           </w:t>
-          </w:r>
-          <w:r>
-            <w:t>3</w:t>
-          </w:r>
-          <w:r>
-            <w:t>.0</w:t>
+            <w:t xml:space="preserve">  Phiên bản:           3.0</w:t>
           </w:r>
         </w:p>
       </w:tc>
@@ -10206,19 +10215,7 @@
         </w:tcPr>
         <w:p>
           <w:r>
-            <w:t xml:space="preserve">  Date:  </w:t>
-          </w:r>
-          <w:r>
-            <w:t>10</w:t>
-          </w:r>
-          <w:r>
-            <w:t>/0</w:t>
-          </w:r>
-          <w:r>
-            <w:t>5</w:t>
-          </w:r>
-          <w:r>
-            <w:t>/2010</w:t>
+            <w:t xml:space="preserve">  Ngày:  10/05/2010</w:t>
           </w:r>
         </w:p>
       </w:tc>

</xml_diff>